<commit_message>
Criação do fragmento contactos , correção de alguns bugs
</commit_message>
<xml_diff>
--- a/Documentacao/Relatorio AMSI.docx
+++ b/Documentacao/Relatorio AMSI.docx
@@ -394,7 +394,7 @@
           <w:r>
             <w:fldChar w:fldCharType="separate"/>
           </w:r>
-          <w:hyperlink w:anchor="_Toc61756165" w:history="1">
+          <w:hyperlink w:anchor="_Toc61828634" w:history="1">
             <w:r>
               <w:rPr>
                 <w:rStyle w:val="Hiperligao"/>
@@ -421,7 +421,7 @@
                 <w:noProof/>
                 <w:webHidden/>
               </w:rPr>
-              <w:instrText xml:space="preserve"> PAGEREF _Toc61756165 \h </w:instrText>
+              <w:instrText xml:space="preserve"> PAGEREF _Toc61828634 \h </w:instrText>
             </w:r>
             <w:r>
               <w:rPr>
@@ -464,7 +464,7 @@
               <w:lang w:eastAsia="pt-PT"/>
             </w:rPr>
           </w:pPr>
-          <w:hyperlink w:anchor="_Toc61756166" w:history="1">
+          <w:hyperlink w:anchor="_Toc61828635" w:history="1">
             <w:r>
               <w:rPr>
                 <w:rStyle w:val="Hiperligao"/>
@@ -491,7 +491,7 @@
                 <w:noProof/>
                 <w:webHidden/>
               </w:rPr>
-              <w:instrText xml:space="preserve"> PAGEREF _Toc61756166 \h </w:instrText>
+              <w:instrText xml:space="preserve"> PAGEREF _Toc61828635 \h </w:instrText>
             </w:r>
             <w:r>
               <w:rPr>
@@ -534,7 +534,7 @@
               <w:lang w:eastAsia="pt-PT"/>
             </w:rPr>
           </w:pPr>
-          <w:hyperlink w:anchor="_Toc61756167" w:history="1">
+          <w:hyperlink w:anchor="_Toc61828636" w:history="1">
             <w:r>
               <w:rPr>
                 <w:rStyle w:val="Hiperligao"/>
@@ -561,7 +561,7 @@
                 <w:noProof/>
                 <w:webHidden/>
               </w:rPr>
-              <w:instrText xml:space="preserve"> PAGEREF _Toc61756167 \h </w:instrText>
+              <w:instrText xml:space="preserve"> PAGEREF _Toc61828636 \h </w:instrText>
             </w:r>
             <w:r>
               <w:rPr>
@@ -604,7 +604,7 @@
               <w:lang w:eastAsia="pt-PT"/>
             </w:rPr>
           </w:pPr>
-          <w:hyperlink w:anchor="_Toc61756168" w:history="1">
+          <w:hyperlink w:anchor="_Toc61828637" w:history="1">
             <w:r>
               <w:rPr>
                 <w:rStyle w:val="Hiperligao"/>
@@ -631,7 +631,7 @@
                 <w:noProof/>
                 <w:webHidden/>
               </w:rPr>
-              <w:instrText xml:space="preserve"> PAGEREF _Toc61756168 \h </w:instrText>
+              <w:instrText xml:space="preserve"> PAGEREF _Toc61828637 \h </w:instrText>
             </w:r>
             <w:r>
               <w:rPr>
@@ -674,7 +674,7 @@
               <w:lang w:eastAsia="pt-PT"/>
             </w:rPr>
           </w:pPr>
-          <w:hyperlink w:anchor="_Toc61756169" w:history="1">
+          <w:hyperlink w:anchor="_Toc61828638" w:history="1">
             <w:r>
               <w:rPr>
                 <w:rStyle w:val="Hiperligao"/>
@@ -701,7 +701,7 @@
                 <w:noProof/>
                 <w:webHidden/>
               </w:rPr>
-              <w:instrText xml:space="preserve"> PAGEREF _Toc61756169 \h </w:instrText>
+              <w:instrText xml:space="preserve"> PAGEREF _Toc61828638 \h </w:instrText>
             </w:r>
             <w:r>
               <w:rPr>
@@ -744,7 +744,7 @@
               <w:lang w:eastAsia="pt-PT"/>
             </w:rPr>
           </w:pPr>
-          <w:hyperlink w:anchor="_Toc61756170" w:history="1">
+          <w:hyperlink w:anchor="_Toc61828639" w:history="1">
             <w:r>
               <w:rPr>
                 <w:rStyle w:val="Hiperligao"/>
@@ -771,7 +771,7 @@
                 <w:noProof/>
                 <w:webHidden/>
               </w:rPr>
-              <w:instrText xml:space="preserve"> PAGEREF _Toc61756170 \h </w:instrText>
+              <w:instrText xml:space="preserve"> PAGEREF _Toc61828639 \h </w:instrText>
             </w:r>
             <w:r>
               <w:rPr>
@@ -814,7 +814,7 @@
               <w:lang w:eastAsia="pt-PT"/>
             </w:rPr>
           </w:pPr>
-          <w:hyperlink w:anchor="_Toc61756171" w:history="1">
+          <w:hyperlink w:anchor="_Toc61828640" w:history="1">
             <w:r>
               <w:rPr>
                 <w:rStyle w:val="Hiperligao"/>
@@ -841,7 +841,7 @@
                 <w:noProof/>
                 <w:webHidden/>
               </w:rPr>
-              <w:instrText xml:space="preserve"> PAGEREF _Toc61756171 \h </w:instrText>
+              <w:instrText xml:space="preserve"> PAGEREF _Toc61828640 \h </w:instrText>
             </w:r>
             <w:r>
               <w:rPr>
@@ -884,7 +884,7 @@
               <w:lang w:eastAsia="pt-PT"/>
             </w:rPr>
           </w:pPr>
-          <w:hyperlink w:anchor="_Toc61756172" w:history="1">
+          <w:hyperlink w:anchor="_Toc61828641" w:history="1">
             <w:r>
               <w:rPr>
                 <w:rStyle w:val="Hiperligao"/>
@@ -911,7 +911,7 @@
                 <w:noProof/>
                 <w:webHidden/>
               </w:rPr>
-              <w:instrText xml:space="preserve"> PAGEREF _Toc61756172 \h </w:instrText>
+              <w:instrText xml:space="preserve"> PAGEREF _Toc61828641 \h </w:instrText>
             </w:r>
             <w:r>
               <w:rPr>
@@ -954,7 +954,7 @@
               <w:lang w:eastAsia="pt-PT"/>
             </w:rPr>
           </w:pPr>
-          <w:hyperlink w:anchor="_Toc61756173" w:history="1">
+          <w:hyperlink w:anchor="_Toc61828642" w:history="1">
             <w:r>
               <w:rPr>
                 <w:rStyle w:val="Hiperligao"/>
@@ -981,7 +981,7 @@
                 <w:noProof/>
                 <w:webHidden/>
               </w:rPr>
-              <w:instrText xml:space="preserve"> PAGEREF _Toc61756173 \h </w:instrText>
+              <w:instrText xml:space="preserve"> PAGEREF _Toc61828642 \h </w:instrText>
             </w:r>
             <w:r>
               <w:rPr>
@@ -1024,7 +1024,7 @@
               <w:lang w:eastAsia="pt-PT"/>
             </w:rPr>
           </w:pPr>
-          <w:hyperlink w:anchor="_Toc61756174" w:history="1">
+          <w:hyperlink w:anchor="_Toc61828643" w:history="1">
             <w:r>
               <w:rPr>
                 <w:rStyle w:val="Hiperligao"/>
@@ -1051,7 +1051,7 @@
                 <w:noProof/>
                 <w:webHidden/>
               </w:rPr>
-              <w:instrText xml:space="preserve"> PAGEREF _Toc61756174 \h </w:instrText>
+              <w:instrText xml:space="preserve"> PAGEREF _Toc61828643 \h </w:instrText>
             </w:r>
             <w:r>
               <w:rPr>
@@ -1094,7 +1094,7 @@
               <w:lang w:eastAsia="pt-PT"/>
             </w:rPr>
           </w:pPr>
-          <w:hyperlink w:anchor="_Toc61756175" w:history="1">
+          <w:hyperlink w:anchor="_Toc61828644" w:history="1">
             <w:r>
               <w:rPr>
                 <w:rStyle w:val="Hiperligao"/>
@@ -1121,7 +1121,7 @@
                 <w:noProof/>
                 <w:webHidden/>
               </w:rPr>
-              <w:instrText xml:space="preserve"> PAGEREF _Toc61756175 \h </w:instrText>
+              <w:instrText xml:space="preserve"> PAGEREF _Toc61828644 \h </w:instrText>
             </w:r>
             <w:r>
               <w:rPr>
@@ -1164,7 +1164,7 @@
               <w:lang w:eastAsia="pt-PT"/>
             </w:rPr>
           </w:pPr>
-          <w:hyperlink w:anchor="_Toc61756176" w:history="1">
+          <w:hyperlink w:anchor="_Toc61828645" w:history="1">
             <w:r>
               <w:rPr>
                 <w:rStyle w:val="Hiperligao"/>
@@ -1191,7 +1191,7 @@
                 <w:noProof/>
                 <w:webHidden/>
               </w:rPr>
-              <w:instrText xml:space="preserve"> PAGEREF _Toc61756176 \h </w:instrText>
+              <w:instrText xml:space="preserve"> PAGEREF _Toc61828645 \h </w:instrText>
             </w:r>
             <w:r>
               <w:rPr>
@@ -1234,7 +1234,7 @@
               <w:lang w:eastAsia="pt-PT"/>
             </w:rPr>
           </w:pPr>
-          <w:hyperlink w:anchor="_Toc61756177" w:history="1">
+          <w:hyperlink w:anchor="_Toc61828646" w:history="1">
             <w:r>
               <w:rPr>
                 <w:rStyle w:val="Hiperligao"/>
@@ -1261,7 +1261,7 @@
                 <w:noProof/>
                 <w:webHidden/>
               </w:rPr>
-              <w:instrText xml:space="preserve"> PAGEREF _Toc61756177 \h </w:instrText>
+              <w:instrText xml:space="preserve"> PAGEREF _Toc61828646 \h </w:instrText>
             </w:r>
             <w:r>
               <w:rPr>
@@ -1304,7 +1304,7 @@
               <w:lang w:eastAsia="pt-PT"/>
             </w:rPr>
           </w:pPr>
-          <w:hyperlink w:anchor="_Toc61756178" w:history="1">
+          <w:hyperlink w:anchor="_Toc61828647" w:history="1">
             <w:r>
               <w:rPr>
                 <w:rStyle w:val="Hiperligao"/>
@@ -1331,7 +1331,7 @@
                 <w:noProof/>
                 <w:webHidden/>
               </w:rPr>
-              <w:instrText xml:space="preserve"> PAGEREF _Toc61756178 \h </w:instrText>
+              <w:instrText xml:space="preserve"> PAGEREF _Toc61828647 \h </w:instrText>
             </w:r>
             <w:r>
               <w:rPr>
@@ -1374,7 +1374,7 @@
               <w:lang w:eastAsia="pt-PT"/>
             </w:rPr>
           </w:pPr>
-          <w:hyperlink w:anchor="_Toc61756179" w:history="1">
+          <w:hyperlink w:anchor="_Toc61828648" w:history="1">
             <w:r>
               <w:rPr>
                 <w:rStyle w:val="Hiperligao"/>
@@ -1401,7 +1401,7 @@
                 <w:noProof/>
                 <w:webHidden/>
               </w:rPr>
-              <w:instrText xml:space="preserve"> PAGEREF _Toc61756179 \h </w:instrText>
+              <w:instrText xml:space="preserve"> PAGEREF _Toc61828648 \h </w:instrText>
             </w:r>
             <w:r>
               <w:rPr>
@@ -1444,7 +1444,7 @@
               <w:lang w:eastAsia="pt-PT"/>
             </w:rPr>
           </w:pPr>
-          <w:hyperlink w:anchor="_Toc61756180" w:history="1">
+          <w:hyperlink w:anchor="_Toc61828649" w:history="1">
             <w:r>
               <w:rPr>
                 <w:rStyle w:val="Hiperligao"/>
@@ -1471,7 +1471,7 @@
                 <w:noProof/>
                 <w:webHidden/>
               </w:rPr>
-              <w:instrText xml:space="preserve"> PAGEREF _Toc61756180 \h </w:instrText>
+              <w:instrText xml:space="preserve"> PAGEREF _Toc61828649 \h </w:instrText>
             </w:r>
             <w:r>
               <w:rPr>
@@ -1514,7 +1514,7 @@
               <w:lang w:eastAsia="pt-PT"/>
             </w:rPr>
           </w:pPr>
-          <w:hyperlink w:anchor="_Toc61756181" w:history="1">
+          <w:hyperlink w:anchor="_Toc61828650" w:history="1">
             <w:r>
               <w:rPr>
                 <w:rStyle w:val="Hiperligao"/>
@@ -1541,7 +1541,7 @@
                 <w:noProof/>
                 <w:webHidden/>
               </w:rPr>
-              <w:instrText xml:space="preserve"> PAGEREF _Toc61756181 \h </w:instrText>
+              <w:instrText xml:space="preserve"> PAGEREF _Toc61828650 \h </w:instrText>
             </w:r>
             <w:r>
               <w:rPr>
@@ -1584,7 +1584,7 @@
               <w:lang w:eastAsia="pt-PT"/>
             </w:rPr>
           </w:pPr>
-          <w:hyperlink w:anchor="_Toc61756182" w:history="1">
+          <w:hyperlink w:anchor="_Toc61828651" w:history="1">
             <w:r>
               <w:rPr>
                 <w:rStyle w:val="Hiperligao"/>
@@ -1611,7 +1611,7 @@
                 <w:noProof/>
                 <w:webHidden/>
               </w:rPr>
-              <w:instrText xml:space="preserve"> PAGEREF _Toc61756182 \h </w:instrText>
+              <w:instrText xml:space="preserve"> PAGEREF _Toc61828651 \h </w:instrText>
             </w:r>
             <w:r>
               <w:rPr>
@@ -1654,7 +1654,7 @@
               <w:lang w:eastAsia="pt-PT"/>
             </w:rPr>
           </w:pPr>
-          <w:hyperlink w:anchor="_Toc61756183" w:history="1">
+          <w:hyperlink w:anchor="_Toc61828652" w:history="1">
             <w:r>
               <w:rPr>
                 <w:rStyle w:val="Hiperligao"/>
@@ -1681,7 +1681,7 @@
                 <w:noProof/>
                 <w:webHidden/>
               </w:rPr>
-              <w:instrText xml:space="preserve"> PAGEREF _Toc61756183 \h </w:instrText>
+              <w:instrText xml:space="preserve"> PAGEREF _Toc61828652 \h </w:instrText>
             </w:r>
             <w:r>
               <w:rPr>
@@ -1724,7 +1724,7 @@
               <w:lang w:eastAsia="pt-PT"/>
             </w:rPr>
           </w:pPr>
-          <w:hyperlink w:anchor="_Toc61756184" w:history="1">
+          <w:hyperlink w:anchor="_Toc61828653" w:history="1">
             <w:r>
               <w:rPr>
                 <w:rStyle w:val="Hiperligao"/>
@@ -1751,7 +1751,7 @@
                 <w:noProof/>
                 <w:webHidden/>
               </w:rPr>
-              <w:instrText xml:space="preserve"> PAGEREF _Toc61756184 \h </w:instrText>
+              <w:instrText xml:space="preserve"> PAGEREF _Toc61828653 \h </w:instrText>
             </w:r>
             <w:r>
               <w:rPr>
@@ -1794,7 +1794,7 @@
               <w:lang w:eastAsia="pt-PT"/>
             </w:rPr>
           </w:pPr>
-          <w:hyperlink w:anchor="_Toc61756185" w:history="1">
+          <w:hyperlink w:anchor="_Toc61828654" w:history="1">
             <w:r>
               <w:rPr>
                 <w:rStyle w:val="Hiperligao"/>
@@ -1821,7 +1821,7 @@
                 <w:noProof/>
                 <w:webHidden/>
               </w:rPr>
-              <w:instrText xml:space="preserve"> PAGEREF _Toc61756185 \h </w:instrText>
+              <w:instrText xml:space="preserve"> PAGEREF _Toc61828654 \h </w:instrText>
             </w:r>
             <w:r>
               <w:rPr>
@@ -1920,7 +1920,7 @@
           <w:szCs w:val="72"/>
         </w:rPr>
       </w:pPr>
-      <w:bookmarkStart w:id="0" w:name="_Toc61756165"/>
+      <w:bookmarkStart w:id="0" w:name="_Toc61828634"/>
       <w:r>
         <w:rPr>
           <w:sz w:val="72"/>
@@ -1937,7 +1937,7 @@
         <w:pStyle w:val="Ttulo2"/>
         <w:jc w:val="center"/>
       </w:pPr>
-      <w:bookmarkStart w:id="1" w:name="_Toc61756166"/>
+      <w:bookmarkStart w:id="1" w:name="_Toc61828635"/>
       <w:r>
         <w:t>Contextualização da aplicação</w:t>
       </w:r>
@@ -1968,7 +1968,7 @@
         <w:pStyle w:val="Ttulo2"/>
         <w:jc w:val="center"/>
       </w:pPr>
-      <w:bookmarkStart w:id="2" w:name="_Toc61756167"/>
+      <w:bookmarkStart w:id="2" w:name="_Toc61828636"/>
       <w:r>
         <w:t>Publico alvo</w:t>
       </w:r>
@@ -1986,7 +1986,7 @@
         <w:pStyle w:val="Ttulo2"/>
         <w:jc w:val="center"/>
       </w:pPr>
-      <w:bookmarkStart w:id="3" w:name="_Toc61756168"/>
+      <w:bookmarkStart w:id="3" w:name="_Toc61828637"/>
       <w:r>
         <w:t>Requisitos finais implementados</w:t>
       </w:r>
@@ -2047,11 +2047,19 @@
         <w:t xml:space="preserve">, cargo do </w:t>
       </w:r>
       <w:proofErr w:type="spellStart"/>
+      <w:proofErr w:type="gramStart"/>
       <w:r>
         <w:rPr>
           <w:highlight w:val="red"/>
         </w:rPr>
-        <w:t>utilizador,IP,</w:t>
+        <w:t>utilizador,IP</w:t>
+      </w:r>
+      <w:proofErr w:type="gramEnd"/>
+      <w:r>
+        <w:rPr>
+          <w:highlight w:val="red"/>
+        </w:rPr>
+        <w:t>,</w:t>
       </w:r>
       <w:r>
         <w:rPr>
@@ -2162,6 +2170,7 @@
         <w:t xml:space="preserve"> </w:t>
       </w:r>
       <w:proofErr w:type="spellStart"/>
+      <w:proofErr w:type="gramStart"/>
       <w:r>
         <w:rPr>
           <w:highlight w:val="red"/>
@@ -2169,6 +2178,7 @@
         <w:t>Perfil,Pedidos</w:t>
       </w:r>
       <w:proofErr w:type="spellEnd"/>
+      <w:proofErr w:type="gramEnd"/>
     </w:p>
     <w:p>
       <w:pPr>
@@ -2203,7 +2213,7 @@
         <w:pStyle w:val="Ttulo2"/>
         <w:jc w:val="center"/>
       </w:pPr>
-      <w:bookmarkStart w:id="4" w:name="_Toc61756169"/>
+      <w:bookmarkStart w:id="4" w:name="_Toc61828638"/>
       <w:r>
         <w:t>Motivação para o desenvolvimento do projeto</w:t>
       </w:r>
@@ -2214,7 +2224,21 @@
         <w:rPr>
           <w:highlight w:val="red"/>
         </w:rPr>
-        <w:t>O que nos motivou para desenvolver o projeto foi arranjar 1 forma mais fácil de registar pedidos e visualizar os mesmos , também dispõe de 1 seção de visualizar as ementas, o que causa o restaurante “desperdiçar” menos papel visto que os pedidos são feitos através da aplicação e as ementas em vez de ser necessário escrever em papel são visíveis através da aplicação.</w:t>
+        <w:t xml:space="preserve">O que nos motivou para desenvolver o projeto foi arranjar 1 forma mais fácil de registar pedidos e visualizar os </w:t>
+      </w:r>
+      <w:proofErr w:type="gramStart"/>
+      <w:r>
+        <w:rPr>
+          <w:highlight w:val="red"/>
+        </w:rPr>
+        <w:t>mesmos ,</w:t>
+      </w:r>
+      <w:proofErr w:type="gramEnd"/>
+      <w:r>
+        <w:rPr>
+          <w:highlight w:val="red"/>
+        </w:rPr>
+        <w:t xml:space="preserve"> também dispõe de 1 seção de visualizar as ementas, o que causa o restaurante “desperdiçar” menos papel visto que os pedidos são feitos através da aplicação e as ementas em vez de ser necessário escrever em papel são visíveis através da aplicação.</w:t>
       </w:r>
     </w:p>
     <w:p/>
@@ -2228,7 +2252,7 @@
           <w:szCs w:val="72"/>
         </w:rPr>
       </w:pPr>
-      <w:bookmarkStart w:id="5" w:name="_Toc61756170"/>
+      <w:bookmarkStart w:id="5" w:name="_Toc61828639"/>
       <w:r>
         <w:rPr>
           <w:sz w:val="72"/>
@@ -2246,7 +2270,7 @@
         <w:pStyle w:val="Ttulo2"/>
         <w:jc w:val="center"/>
       </w:pPr>
-      <w:bookmarkStart w:id="6" w:name="_Toc61756171"/>
+      <w:bookmarkStart w:id="6" w:name="_Toc61828640"/>
       <w:r>
         <w:t>Funcionalidades da aplicação</w:t>
       </w:r>
@@ -2359,11 +2383,9 @@
       <w:r>
         <w:t xml:space="preserve">Ver </w:t>
       </w:r>
-      <w:proofErr w:type="spellStart"/>
-      <w:r>
-        <w:t>Horario</w:t>
-      </w:r>
-      <w:proofErr w:type="spellEnd"/>
+      <w:r>
+        <w:t>Horário</w:t>
+      </w:r>
       <w:r>
         <w:t xml:space="preserve"> do restaurante</w:t>
       </w:r>
@@ -2376,7 +2398,7 @@
         <w:pStyle w:val="Ttulo2"/>
         <w:jc w:val="center"/>
       </w:pPr>
-      <w:bookmarkStart w:id="7" w:name="_Toc61756172"/>
+      <w:bookmarkStart w:id="7" w:name="_Toc61828641"/>
       <w:r>
         <w:t>Metodologia, procedimentos, regras</w:t>
       </w:r>
@@ -2567,59 +2589,88 @@
       <w:r>
         <w:t xml:space="preserve">Atualização de </w:t>
       </w:r>
+      <w:r>
+        <w:t>ícones</w:t>
+      </w:r>
+      <w:r>
+        <w:t xml:space="preserve"> e imagens</w:t>
+      </w:r>
+      <w:r>
+        <w:tab/>
+      </w:r>
+      <w:r>
+        <w:tab/>
+      </w:r>
+      <w:r>
+        <w:tab/>
+      </w:r>
+      <w:r>
+        <w:tab/>
+      </w:r>
       <w:proofErr w:type="spellStart"/>
       <w:r>
-        <w:t>icons</w:t>
+        <w:t>SetHasOptionsMenu</w:t>
       </w:r>
       <w:proofErr w:type="spellEnd"/>
-      <w:r>
-        <w:t xml:space="preserve"> e imagens</w:t>
-      </w:r>
-      <w:r>
-        <w:tab/>
-      </w:r>
-      <w:r>
-        <w:tab/>
-      </w:r>
-      <w:r>
-        <w:tab/>
-      </w:r>
-      <w:r>
-        <w:tab/>
-      </w:r>
-      <w:r>
-        <w:tab/>
+    </w:p>
+    <w:p>
+      <w:pPr>
+        <w:pStyle w:val="PargrafodaLista"/>
+      </w:pPr>
+      <w:r>
+        <w:t xml:space="preserve">Adicionar permissões ao </w:t>
       </w:r>
       <w:proofErr w:type="spellStart"/>
       <w:r>
-        <w:t>SetHasOptionsMenu</w:t>
+        <w:t>manifest</w:t>
       </w:r>
       <w:proofErr w:type="spellEnd"/>
+      <w:r>
+        <w:tab/>
+      </w:r>
+      <w:r>
+        <w:tab/>
+      </w:r>
+      <w:r>
+        <w:tab/>
+      </w:r>
+      <w:r>
+        <w:tab/>
+        <w:t>Atualizar Perfil</w:t>
+      </w:r>
     </w:p>
     <w:p>
       <w:pPr>
         <w:pStyle w:val="PargrafodaLista"/>
       </w:pPr>
       <w:r>
-        <w:t xml:space="preserve">Adicionar permissões ao </w:t>
+        <w:t xml:space="preserve">Implementação </w:t>
       </w:r>
       <w:proofErr w:type="spellStart"/>
       <w:r>
-        <w:t>manifest</w:t>
+        <w:t>shared</w:t>
       </w:r>
       <w:proofErr w:type="spellEnd"/>
       <w:r>
-        <w:tab/>
-      </w:r>
-      <w:r>
-        <w:tab/>
-      </w:r>
-      <w:r>
-        <w:tab/>
-      </w:r>
-      <w:r>
-        <w:tab/>
-        <w:t>Atualizar Perfil</w:t>
+        <w:t xml:space="preserve"> </w:t>
+      </w:r>
+      <w:proofErr w:type="spellStart"/>
+      <w:r>
+        <w:t>preference</w:t>
+      </w:r>
+      <w:proofErr w:type="spellEnd"/>
+      <w:r>
+        <w:tab/>
+      </w:r>
+      <w:r>
+        <w:tab/>
+      </w:r>
+      <w:r>
+        <w:tab/>
+      </w:r>
+      <w:r>
+        <w:tab/>
+        <w:t>Atualizar Pedidos Produto</w:t>
       </w:r>
     </w:p>
     <w:p>
@@ -2627,33 +2678,23 @@
         <w:pStyle w:val="PargrafodaLista"/>
       </w:pPr>
       <w:r>
-        <w:t xml:space="preserve">Implementação </w:t>
-      </w:r>
-      <w:proofErr w:type="spellStart"/>
-      <w:r>
-        <w:t>shared</w:t>
-      </w:r>
-      <w:proofErr w:type="spellEnd"/>
-      <w:r>
-        <w:t xml:space="preserve"> </w:t>
-      </w:r>
-      <w:proofErr w:type="spellStart"/>
-      <w:r>
-        <w:t>preference</w:t>
-      </w:r>
-      <w:proofErr w:type="spellEnd"/>
-      <w:r>
-        <w:tab/>
-      </w:r>
-      <w:r>
-        <w:tab/>
-      </w:r>
-      <w:r>
-        <w:tab/>
-      </w:r>
-      <w:r>
-        <w:tab/>
-        <w:t>Atualizar Pedidos Produto</w:t>
+        <w:t>Remover produtos ao pedido</w:t>
+      </w:r>
+      <w:r>
+        <w:tab/>
+      </w:r>
+      <w:r>
+        <w:tab/>
+      </w:r>
+      <w:r>
+        <w:tab/>
+      </w:r>
+      <w:r>
+        <w:tab/>
+      </w:r>
+      <w:r>
+        <w:tab/>
+        <w:t>Apagar Pedido</w:t>
       </w:r>
     </w:p>
     <w:p>
@@ -2661,63 +2702,35 @@
         <w:pStyle w:val="PargrafodaLista"/>
       </w:pPr>
       <w:r>
-        <w:t>Remover produtos ao pedido</w:t>
-      </w:r>
-      <w:r>
-        <w:tab/>
-      </w:r>
-      <w:r>
-        <w:tab/>
-      </w:r>
-      <w:r>
-        <w:tab/>
-      </w:r>
-      <w:r>
-        <w:tab/>
-      </w:r>
-      <w:r>
-        <w:tab/>
-        <w:t>Apagar Pedido</w:t>
+        <w:t>Atualizar</w:t>
+      </w:r>
+      <w:r>
+        <w:t xml:space="preserve"> produtos ao pedido</w:t>
+      </w:r>
+      <w:r>
+        <w:tab/>
+      </w:r>
+      <w:r>
+        <w:tab/>
+      </w:r>
+      <w:r>
+        <w:tab/>
+      </w:r>
+      <w:r>
+        <w:tab/>
+      </w:r>
+      <w:r>
+        <w:tab/>
+        <w:t>Criação da base de dados local</w:t>
       </w:r>
     </w:p>
     <w:p>
       <w:pPr>
         <w:pStyle w:val="PargrafodaLista"/>
       </w:pPr>
-      <w:proofErr w:type="spellStart"/>
-      <w:r>
-        <w:t>Atualziar</w:t>
-      </w:r>
-      <w:proofErr w:type="spellEnd"/>
-      <w:r>
-        <w:t xml:space="preserve"> produtos ao pedido</w:t>
-      </w:r>
-      <w:r>
-        <w:tab/>
-      </w:r>
-      <w:r>
-        <w:tab/>
-      </w:r>
-      <w:r>
-        <w:tab/>
-      </w:r>
-      <w:r>
-        <w:tab/>
-      </w:r>
-      <w:r>
-        <w:tab/>
-        <w:t>Criação da base de dados local</w:t>
-      </w:r>
-    </w:p>
-    <w:p>
-      <w:pPr>
-        <w:pStyle w:val="PargrafodaLista"/>
-      </w:pPr>
-      <w:proofErr w:type="spellStart"/>
-      <w:r>
-        <w:t>Relatorio</w:t>
-      </w:r>
-      <w:proofErr w:type="spellEnd"/>
+      <w:r>
+        <w:t>Relatório</w:t>
+      </w:r>
       <w:r>
         <w:t xml:space="preserve"> Android -50%</w:t>
       </w:r>
@@ -2739,11 +2752,9 @@
       <w:r>
         <w:tab/>
       </w:r>
-      <w:proofErr w:type="spellStart"/>
-      <w:r>
-        <w:t>Relatorio</w:t>
-      </w:r>
-      <w:proofErr w:type="spellEnd"/>
+      <w:r>
+        <w:t>Relatório</w:t>
+      </w:r>
       <w:r>
         <w:t xml:space="preserve"> Android – 50%</w:t>
       </w:r>
@@ -2802,7 +2813,7 @@
         <w:pStyle w:val="Ttulo2"/>
         <w:jc w:val="center"/>
       </w:pPr>
-      <w:bookmarkStart w:id="8" w:name="_Toc61756173"/>
+      <w:bookmarkStart w:id="8" w:name="_Toc61828642"/>
       <w:r>
         <w:t>Tecnologias usadas e ou pesquisadas</w:t>
       </w:r>
@@ -2835,7 +2846,7 @@
         <w:pStyle w:val="Ttulo2"/>
         <w:jc w:val="center"/>
       </w:pPr>
-      <w:bookmarkStart w:id="9" w:name="_Toc61756174"/>
+      <w:bookmarkStart w:id="9" w:name="_Toc61828643"/>
       <w:r>
         <w:t>Estrutura da base de dados Local</w:t>
       </w:r>
@@ -3062,7 +3073,7 @@
         <w:pStyle w:val="Ttulo2"/>
         <w:jc w:val="center"/>
       </w:pPr>
-      <w:bookmarkStart w:id="10" w:name="_Toc61756175"/>
+      <w:bookmarkStart w:id="10" w:name="_Toc61828644"/>
       <w:r>
         <w:t>Descrição dos problemas/dificuldades</w:t>
       </w:r>
@@ -3083,7 +3094,7 @@
         <w:pStyle w:val="Ttulo2"/>
         <w:jc w:val="center"/>
       </w:pPr>
-      <w:bookmarkStart w:id="11" w:name="_Toc61756176"/>
+      <w:bookmarkStart w:id="11" w:name="_Toc61828645"/>
       <w:r>
         <w:t>Justificação das soluções implementadas</w:t>
       </w:r>
@@ -3102,7 +3113,7 @@
         <w:pStyle w:val="Ttulo2"/>
         <w:jc w:val="center"/>
       </w:pPr>
-      <w:bookmarkStart w:id="12" w:name="_Toc61756177"/>
+      <w:bookmarkStart w:id="12" w:name="_Toc61828646"/>
       <w:r>
         <w:t xml:space="preserve">Identificação das funcionalidades </w:t>
       </w:r>
@@ -3154,7 +3165,15 @@
         </w:numPr>
       </w:pPr>
       <w:r>
-        <w:t xml:space="preserve">Na proposta de projeto mencionamos que o cliente tinha que selecionar 1 hora para ir buscar </w:t>
+        <w:t xml:space="preserve">Na proposta de projeto mencionamos que o cliente tinha </w:t>
+      </w:r>
+      <w:proofErr w:type="gramStart"/>
+      <w:r>
+        <w:t>que</w:t>
+      </w:r>
+      <w:proofErr w:type="gramEnd"/>
+      <w:r>
+        <w:t xml:space="preserve"> selecionar 1 hora para ir buscar </w:t>
       </w:r>
       <w:r>
         <w:t>o pedido,</w:t>
@@ -3182,7 +3201,7 @@
         <w:pStyle w:val="Ttulo2"/>
         <w:jc w:val="center"/>
       </w:pPr>
-      <w:bookmarkStart w:id="13" w:name="_Toc61756178"/>
+      <w:bookmarkStart w:id="13" w:name="_Toc61828647"/>
       <w:r>
         <w:t>URL utilizado pela Aplicação</w:t>
       </w:r>
@@ -3192,8 +3211,13 @@
       <w:r>
         <w:t>http:/</w:t>
       </w:r>
-      <w:r>
-        <w:t xml:space="preserve">/[IP </w:t>
+      <w:proofErr w:type="gramStart"/>
+      <w:r>
+        <w:t>/[</w:t>
+      </w:r>
+      <w:proofErr w:type="gramEnd"/>
+      <w:r>
+        <w:t xml:space="preserve">IP </w:t>
       </w:r>
       <w:proofErr w:type="spellStart"/>
       <w:r>
@@ -3201,10 +3225,7 @@
       </w:r>
       <w:proofErr w:type="spellEnd"/>
       <w:r>
-        <w:t>]</w:t>
-      </w:r>
-      <w:r>
-        <w:t>/</w:t>
+        <w:t>]/</w:t>
       </w:r>
       <w:proofErr w:type="spellStart"/>
       <w:r>
@@ -3275,7 +3296,15 @@
     </w:p>
     <w:p>
       <w:r>
-        <w:t xml:space="preserve">http://[IP </w:t>
+        <w:t>http:/</w:t>
+      </w:r>
+      <w:proofErr w:type="gramStart"/>
+      <w:r>
+        <w:t>/[</w:t>
+      </w:r>
+      <w:proofErr w:type="gramEnd"/>
+      <w:r>
+        <w:t xml:space="preserve">IP </w:t>
       </w:r>
       <w:proofErr w:type="spellStart"/>
       <w:r>
@@ -3330,36 +3359,34 @@
           <w:b/>
           <w:bCs/>
         </w:rPr>
-        <w:t xml:space="preserve"> acima </w:t>
+        <w:t xml:space="preserve"> acima indicado serve</w:t>
       </w:r>
       <w:r>
         <w:rPr>
           <w:b/>
           <w:bCs/>
         </w:rPr>
-        <w:t>indicado serve</w:t>
+        <w:t xml:space="preserve"> para </w:t>
       </w:r>
       <w:r>
         <w:rPr>
           <w:b/>
           <w:bCs/>
         </w:rPr>
-        <w:t xml:space="preserve"> para </w:t>
-      </w:r>
-      <w:r>
-        <w:rPr>
-          <w:b/>
-          <w:bCs/>
-        </w:rPr>
         <w:t>ver a ementa</w:t>
       </w:r>
     </w:p>
     <w:p>
       <w:r>
-        <w:t>http://</w:t>
-      </w:r>
-      <w:r>
-        <w:t>[IP</w:t>
+        <w:t>http:/</w:t>
+      </w:r>
+      <w:proofErr w:type="gramStart"/>
+      <w:r>
+        <w:t>/[</w:t>
+      </w:r>
+      <w:proofErr w:type="gramEnd"/>
+      <w:r>
+        <w:t>IP</w:t>
       </w:r>
       <w:r>
         <w:t xml:space="preserve"> </w:t>
@@ -3420,22 +3447,20 @@
           <w:b/>
           <w:bCs/>
         </w:rPr>
-        <w:t xml:space="preserve"> acima </w:t>
-      </w:r>
-      <w:r>
-        <w:rPr>
-          <w:b/>
-          <w:bCs/>
-        </w:rPr>
-        <w:t>indicado serve para ver a lista de pedidos</w:t>
-      </w:r>
-    </w:p>
-    <w:p>
-      <w:r>
-        <w:t>http://</w:t>
-      </w:r>
-      <w:r>
-        <w:t>[IP</w:t>
+        <w:t xml:space="preserve"> acima indicado serve para ver a lista de pedidos</w:t>
+      </w:r>
+    </w:p>
+    <w:p>
+      <w:r>
+        <w:t>http:/</w:t>
+      </w:r>
+      <w:proofErr w:type="gramStart"/>
+      <w:r>
+        <w:t>/[</w:t>
+      </w:r>
+      <w:proofErr w:type="gramEnd"/>
+      <w:r>
+        <w:t>IP</w:t>
       </w:r>
       <w:r>
         <w:t xml:space="preserve"> </w:t>
@@ -3501,22 +3526,20 @@
           <w:b/>
           <w:bCs/>
         </w:rPr>
-        <w:t xml:space="preserve"> acima indicado </w:t>
-      </w:r>
-      <w:r>
-        <w:rPr>
-          <w:b/>
-          <w:bCs/>
-        </w:rPr>
-        <w:t>serve para ver os produtos dentro do pedido</w:t>
-      </w:r>
-    </w:p>
-    <w:p>
-      <w:r>
-        <w:t>http://</w:t>
-      </w:r>
-      <w:r>
-        <w:t>[IP</w:t>
+        <w:t xml:space="preserve"> acima indicado serve para ver os produtos dentro do pedido</w:t>
+      </w:r>
+    </w:p>
+    <w:p>
+      <w:r>
+        <w:t>http:/</w:t>
+      </w:r>
+      <w:proofErr w:type="gramStart"/>
+      <w:r>
+        <w:t>/[</w:t>
+      </w:r>
+      <w:proofErr w:type="gramEnd"/>
+      <w:r>
+        <w:t>IP</w:t>
       </w:r>
       <w:r>
         <w:t xml:space="preserve"> </w:t>
@@ -3530,10 +3553,7 @@
         <w:t>]</w:t>
       </w:r>
       <w:r>
-        <w:t xml:space="preserve"> </w:t>
-      </w:r>
-      <w:r>
-        <w:t>/</w:t>
+        <w:t xml:space="preserve"> /</w:t>
       </w:r>
       <w:proofErr w:type="spellStart"/>
       <w:r>
@@ -3580,14 +3600,7 @@
           <w:b/>
           <w:bCs/>
         </w:rPr>
-        <w:t xml:space="preserve"> acima indicado </w:t>
-      </w:r>
-      <w:r>
-        <w:rPr>
-          <w:b/>
-          <w:bCs/>
-        </w:rPr>
-        <w:t>serve para ver o perfil e atualizar</w:t>
+        <w:t xml:space="preserve"> acima indicado serve para ver o perfil e atualizar</w:t>
       </w:r>
     </w:p>
     <w:p>
@@ -3601,7 +3614,7 @@
         <w:pStyle w:val="Ttulo2"/>
         <w:jc w:val="center"/>
       </w:pPr>
-      <w:bookmarkStart w:id="14" w:name="_Toc61756179"/>
+      <w:bookmarkStart w:id="14" w:name="_Toc61828648"/>
       <w:r>
         <w:t>O que pode fazer online e o que pode fazer offline</w:t>
       </w:r>
@@ -3611,7 +3624,7 @@
       <w:pPr>
         <w:pStyle w:val="Ttulo3"/>
       </w:pPr>
-      <w:bookmarkStart w:id="15" w:name="_Toc61756180"/>
+      <w:bookmarkStart w:id="15" w:name="_Toc61828649"/>
       <w:r>
         <w:t>Online</w:t>
       </w:r>
@@ -3619,14 +3632,20 @@
     </w:p>
     <w:p>
       <w:r>
-        <w:t>A aplicação online pode fazer pedidos, pode atualizar perfil , pode fazer login.</w:t>
+        <w:t xml:space="preserve">A aplicação online pode fazer pedidos, pode atualizar </w:t>
+      </w:r>
+      <w:r>
+        <w:t>perfil,</w:t>
+      </w:r>
+      <w:r>
+        <w:t xml:space="preserve"> pode fazer login.</w:t>
       </w:r>
     </w:p>
     <w:p>
       <w:pPr>
         <w:pStyle w:val="Ttulo3"/>
       </w:pPr>
-      <w:bookmarkStart w:id="16" w:name="_Toc61756181"/>
+      <w:bookmarkStart w:id="16" w:name="_Toc61828650"/>
       <w:r>
         <w:t>Offline</w:t>
       </w:r>
@@ -3644,19 +3663,16 @@
       <w:r>
         <w:t xml:space="preserve"> vez que se ligou a rede, pode fazer telefonemas no botão contacto e tem 1 hiperligação que redireciona o utilizador para a aplicação de mandar emails </w:t>
       </w:r>
+      <w:r>
+        <w:t>ex. (</w:t>
+      </w:r>
       <w:proofErr w:type="spellStart"/>
-      <w:r>
-        <w:t>ex</w:t>
+      <w:proofErr w:type="gramStart"/>
+      <w:r>
+        <w:t>Gmail,Outlook</w:t>
       </w:r>
       <w:proofErr w:type="spellEnd"/>
-      <w:r>
-        <w:t>(</w:t>
-      </w:r>
-      <w:proofErr w:type="spellStart"/>
-      <w:r>
-        <w:t>Gmail,Outlook</w:t>
-      </w:r>
-      <w:proofErr w:type="spellEnd"/>
+      <w:proofErr w:type="gramEnd"/>
       <w:r>
         <w:t>).</w:t>
       </w:r>
@@ -3680,7 +3696,7 @@
           <w:szCs w:val="72"/>
         </w:rPr>
       </w:pPr>
-      <w:bookmarkStart w:id="17" w:name="_Toc61756182"/>
+      <w:bookmarkStart w:id="17" w:name="_Toc61828651"/>
       <w:r>
         <w:rPr>
           <w:sz w:val="72"/>
@@ -3696,7 +3712,7 @@
         <w:pStyle w:val="Ttulo2"/>
         <w:jc w:val="center"/>
       </w:pPr>
-      <w:bookmarkStart w:id="18" w:name="_Toc61756183"/>
+      <w:bookmarkStart w:id="18" w:name="_Toc61828652"/>
       <w:r>
         <w:t>Descrição dos resultados obtidos</w:t>
       </w:r>
@@ -3712,7 +3728,7 @@
         <w:pStyle w:val="Ttulo2"/>
         <w:jc w:val="center"/>
       </w:pPr>
-      <w:bookmarkStart w:id="19" w:name="_Toc61756184"/>
+      <w:bookmarkStart w:id="19" w:name="_Toc61828653"/>
       <w:r>
         <w:t>Problemas por resolver</w:t>
       </w:r>
@@ -3732,7 +3748,7 @@
         <w:pStyle w:val="Ttulo2"/>
         <w:jc w:val="center"/>
       </w:pPr>
-      <w:bookmarkStart w:id="20" w:name="_Toc61756185"/>
+      <w:bookmarkStart w:id="20" w:name="_Toc61828654"/>
       <w:r>
         <w:t>Previsão para o futuro da aplicação</w:t>
       </w:r>
@@ -5065,6 +5081,7 @@
   <w:style w:type="character" w:default="1" w:styleId="Tipodeletrapredefinidodopargrafo">
     <w:name w:val="Default Paragraph Font"/>
     <w:uiPriority w:val="1"/>
+    <w:semiHidden/>
     <w:unhideWhenUsed/>
   </w:style>
   <w:style w:type="table" w:default="1" w:styleId="Tabelanormal">

</xml_diff>

<commit_message>
Adição de Validações nos pedidos
</commit_message>
<xml_diff>
--- a/Documentacao/Relatorio AMSI.docx
+++ b/Documentacao/Relatorio AMSI.docx
@@ -3679,14 +3679,407 @@
     </w:p>
     <w:p>
       <w:pPr>
-        <w:pStyle w:val="Ttulo1"/>
+        <w:pStyle w:val="Ttulo2"/>
         <w:jc w:val="center"/>
-        <w:rPr>
-          <w:sz w:val="72"/>
-          <w:szCs w:val="72"/>
-        </w:rPr>
-      </w:pPr>
-    </w:p>
+      </w:pPr>
+      <w:proofErr w:type="gramStart"/>
+      <w:r>
+        <w:lastRenderedPageBreak/>
+        <w:t>Manual De</w:t>
+      </w:r>
+      <w:proofErr w:type="gramEnd"/>
+      <w:r>
+        <w:t xml:space="preserve"> utilização</w:t>
+      </w:r>
+    </w:p>
+    <w:p>
+      <w:pPr>
+        <w:pStyle w:val="Ttulo3"/>
+      </w:pPr>
+      <w:r>
+        <w:rPr>
+          <w:noProof/>
+        </w:rPr>
+        <w:drawing>
+          <wp:anchor distT="0" distB="0" distL="114300" distR="114300" simplePos="0" relativeHeight="251660288" behindDoc="1" locked="0" layoutInCell="1" allowOverlap="1" wp14:anchorId="083564F6" wp14:editId="556818F8">
+            <wp:simplePos x="0" y="0"/>
+            <wp:positionH relativeFrom="column">
+              <wp:posOffset>2263140</wp:posOffset>
+            </wp:positionH>
+            <wp:positionV relativeFrom="paragraph">
+              <wp:posOffset>216535</wp:posOffset>
+            </wp:positionV>
+            <wp:extent cx="2156460" cy="3618230"/>
+            <wp:effectExtent l="0" t="0" r="0" b="1270"/>
+            <wp:wrapTight wrapText="bothSides">
+              <wp:wrapPolygon edited="0">
+                <wp:start x="0" y="0"/>
+                <wp:lineTo x="0" y="21494"/>
+                <wp:lineTo x="21371" y="21494"/>
+                <wp:lineTo x="21371" y="0"/>
+                <wp:lineTo x="0" y="0"/>
+              </wp:wrapPolygon>
+            </wp:wrapTight>
+            <wp:docPr id="4" name="Imagem 4"/>
+            <wp:cNvGraphicFramePr>
+              <a:graphicFrameLocks xmlns:a="http://schemas.openxmlformats.org/drawingml/2006/main" noChangeAspect="1"/>
+            </wp:cNvGraphicFramePr>
+            <a:graphic xmlns:a="http://schemas.openxmlformats.org/drawingml/2006/main">
+              <a:graphicData uri="http://schemas.openxmlformats.org/drawingml/2006/picture">
+                <pic:pic xmlns:pic="http://schemas.openxmlformats.org/drawingml/2006/picture">
+                  <pic:nvPicPr>
+                    <pic:cNvPr id="4" name="Imagem 4"/>
+                    <pic:cNvPicPr/>
+                  </pic:nvPicPr>
+                  <pic:blipFill>
+                    <a:blip r:embed="rId8">
+                      <a:extLst>
+                        <a:ext uri="{28A0092B-C50C-407E-A947-70E740481C1C}">
+                          <a14:useLocalDpi xmlns:a14="http://schemas.microsoft.com/office/drawing/2010/main" val="0"/>
+                        </a:ext>
+                      </a:extLst>
+                    </a:blip>
+                    <a:stretch>
+                      <a:fillRect/>
+                    </a:stretch>
+                  </pic:blipFill>
+                  <pic:spPr>
+                    <a:xfrm>
+                      <a:off x="0" y="0"/>
+                      <a:ext cx="2156460" cy="3618230"/>
+                    </a:xfrm>
+                    <a:prstGeom prst="rect">
+                      <a:avLst/>
+                    </a:prstGeom>
+                  </pic:spPr>
+                </pic:pic>
+              </a:graphicData>
+            </a:graphic>
+            <wp14:sizeRelH relativeFrom="margin">
+              <wp14:pctWidth>0</wp14:pctWidth>
+            </wp14:sizeRelH>
+            <wp14:sizeRelV relativeFrom="margin">
+              <wp14:pctHeight>0</wp14:pctHeight>
+            </wp14:sizeRelV>
+          </wp:anchor>
+        </w:drawing>
+      </w:r>
+      <w:r>
+        <w:t>Registo</w:t>
+      </w:r>
+    </w:p>
+    <w:p>
+      <w:r>
+        <w:rPr>
+          <w:noProof/>
+        </w:rPr>
+        <w:drawing>
+          <wp:anchor distT="0" distB="0" distL="114300" distR="114300" simplePos="0" relativeHeight="251661312" behindDoc="1" locked="0" layoutInCell="1" allowOverlap="1" wp14:anchorId="004A4EDF" wp14:editId="7C69961F">
+            <wp:simplePos x="0" y="0"/>
+            <wp:positionH relativeFrom="column">
+              <wp:posOffset>4617720</wp:posOffset>
+            </wp:positionH>
+            <wp:positionV relativeFrom="paragraph">
+              <wp:posOffset>5715</wp:posOffset>
+            </wp:positionV>
+            <wp:extent cx="2141220" cy="3572510"/>
+            <wp:effectExtent l="0" t="0" r="0" b="8890"/>
+            <wp:wrapTight wrapText="bothSides">
+              <wp:wrapPolygon edited="0">
+                <wp:start x="0" y="0"/>
+                <wp:lineTo x="0" y="21539"/>
+                <wp:lineTo x="21331" y="21539"/>
+                <wp:lineTo x="21331" y="0"/>
+                <wp:lineTo x="0" y="0"/>
+              </wp:wrapPolygon>
+            </wp:wrapTight>
+            <wp:docPr id="5" name="Imagem 5" descr="Uma imagem com texto&#10;&#10;Descrição gerada automaticamente"/>
+            <wp:cNvGraphicFramePr>
+              <a:graphicFrameLocks xmlns:a="http://schemas.openxmlformats.org/drawingml/2006/main" noChangeAspect="1"/>
+            </wp:cNvGraphicFramePr>
+            <a:graphic xmlns:a="http://schemas.openxmlformats.org/drawingml/2006/main">
+              <a:graphicData uri="http://schemas.openxmlformats.org/drawingml/2006/picture">
+                <pic:pic xmlns:pic="http://schemas.openxmlformats.org/drawingml/2006/picture">
+                  <pic:nvPicPr>
+                    <pic:cNvPr id="5" name="Imagem 5" descr="Uma imagem com texto&#10;&#10;Descrição gerada automaticamente"/>
+                    <pic:cNvPicPr/>
+                  </pic:nvPicPr>
+                  <pic:blipFill>
+                    <a:blip r:embed="rId9">
+                      <a:extLst>
+                        <a:ext uri="{28A0092B-C50C-407E-A947-70E740481C1C}">
+                          <a14:useLocalDpi xmlns:a14="http://schemas.microsoft.com/office/drawing/2010/main" val="0"/>
+                        </a:ext>
+                      </a:extLst>
+                    </a:blip>
+                    <a:stretch>
+                      <a:fillRect/>
+                    </a:stretch>
+                  </pic:blipFill>
+                  <pic:spPr>
+                    <a:xfrm>
+                      <a:off x="0" y="0"/>
+                      <a:ext cx="2141220" cy="3572510"/>
+                    </a:xfrm>
+                    <a:prstGeom prst="rect">
+                      <a:avLst/>
+                    </a:prstGeom>
+                  </pic:spPr>
+                </pic:pic>
+              </a:graphicData>
+            </a:graphic>
+            <wp14:sizeRelH relativeFrom="margin">
+              <wp14:pctWidth>0</wp14:pctWidth>
+            </wp14:sizeRelH>
+            <wp14:sizeRelV relativeFrom="margin">
+              <wp14:pctHeight>0</wp14:pctHeight>
+            </wp14:sizeRelV>
+          </wp:anchor>
+        </w:drawing>
+      </w:r>
+      <w:r>
+        <w:rPr>
+          <w:noProof/>
+        </w:rPr>
+        <w:drawing>
+          <wp:inline distT="0" distB="0" distL="0" distR="0" wp14:anchorId="390CFD8D" wp14:editId="6B60087C">
+            <wp:extent cx="2133600" cy="3580203"/>
+            <wp:effectExtent l="0" t="0" r="0" b="1270"/>
+            <wp:docPr id="3" name="Imagem 3"/>
+            <wp:cNvGraphicFramePr>
+              <a:graphicFrameLocks xmlns:a="http://schemas.openxmlformats.org/drawingml/2006/main" noChangeAspect="1"/>
+            </wp:cNvGraphicFramePr>
+            <a:graphic xmlns:a="http://schemas.openxmlformats.org/drawingml/2006/main">
+              <a:graphicData uri="http://schemas.openxmlformats.org/drawingml/2006/picture">
+                <pic:pic xmlns:pic="http://schemas.openxmlformats.org/drawingml/2006/picture">
+                  <pic:nvPicPr>
+                    <pic:cNvPr id="3" name="Imagem 3"/>
+                    <pic:cNvPicPr/>
+                  </pic:nvPicPr>
+                  <pic:blipFill>
+                    <a:blip r:embed="rId10">
+                      <a:extLst>
+                        <a:ext uri="{28A0092B-C50C-407E-A947-70E740481C1C}">
+                          <a14:useLocalDpi xmlns:a14="http://schemas.microsoft.com/office/drawing/2010/main" val="0"/>
+                        </a:ext>
+                      </a:extLst>
+                    </a:blip>
+                    <a:stretch>
+                      <a:fillRect/>
+                    </a:stretch>
+                  </pic:blipFill>
+                  <pic:spPr>
+                    <a:xfrm>
+                      <a:off x="0" y="0"/>
+                      <a:ext cx="2260412" cy="3792994"/>
+                    </a:xfrm>
+                    <a:prstGeom prst="rect">
+                      <a:avLst/>
+                    </a:prstGeom>
+                  </pic:spPr>
+                </pic:pic>
+              </a:graphicData>
+            </a:graphic>
+          </wp:inline>
+        </w:drawing>
+      </w:r>
+    </w:p>
+    <w:p>
+      <w:pPr>
+        <w:pStyle w:val="Ttulo2"/>
+        <w:jc w:val="center"/>
+      </w:pPr>
+    </w:p>
+    <w:p>
+      <w:pPr>
+        <w:pStyle w:val="Ttulo3"/>
+      </w:pPr>
+      <w:r>
+        <w:t>Login</w:t>
+      </w:r>
+    </w:p>
+    <w:p>
+      <w:r>
+        <w:rPr>
+          <w:noProof/>
+        </w:rPr>
+        <w:drawing>
+          <wp:anchor distT="0" distB="0" distL="114300" distR="114300" simplePos="0" relativeHeight="251663360" behindDoc="1" locked="0" layoutInCell="1" allowOverlap="1" wp14:anchorId="49F3061D" wp14:editId="2EFD7CBE">
+            <wp:simplePos x="0" y="0"/>
+            <wp:positionH relativeFrom="column">
+              <wp:posOffset>2247900</wp:posOffset>
+            </wp:positionH>
+            <wp:positionV relativeFrom="paragraph">
+              <wp:posOffset>60960</wp:posOffset>
+            </wp:positionV>
+            <wp:extent cx="2129155" cy="3573145"/>
+            <wp:effectExtent l="0" t="0" r="4445" b="8255"/>
+            <wp:wrapTight wrapText="bothSides">
+              <wp:wrapPolygon edited="0">
+                <wp:start x="0" y="0"/>
+                <wp:lineTo x="0" y="21535"/>
+                <wp:lineTo x="21452" y="21535"/>
+                <wp:lineTo x="21452" y="0"/>
+                <wp:lineTo x="0" y="0"/>
+              </wp:wrapPolygon>
+            </wp:wrapTight>
+            <wp:docPr id="7" name="Imagem 7"/>
+            <wp:cNvGraphicFramePr>
+              <a:graphicFrameLocks xmlns:a="http://schemas.openxmlformats.org/drawingml/2006/main" noChangeAspect="1"/>
+            </wp:cNvGraphicFramePr>
+            <a:graphic xmlns:a="http://schemas.openxmlformats.org/drawingml/2006/main">
+              <a:graphicData uri="http://schemas.openxmlformats.org/drawingml/2006/picture">
+                <pic:pic xmlns:pic="http://schemas.openxmlformats.org/drawingml/2006/picture">
+                  <pic:nvPicPr>
+                    <pic:cNvPr id="7" name="Imagem 7"/>
+                    <pic:cNvPicPr/>
+                  </pic:nvPicPr>
+                  <pic:blipFill>
+                    <a:blip r:embed="rId11">
+                      <a:extLst>
+                        <a:ext uri="{28A0092B-C50C-407E-A947-70E740481C1C}">
+                          <a14:useLocalDpi xmlns:a14="http://schemas.microsoft.com/office/drawing/2010/main" val="0"/>
+                        </a:ext>
+                      </a:extLst>
+                    </a:blip>
+                    <a:stretch>
+                      <a:fillRect/>
+                    </a:stretch>
+                  </pic:blipFill>
+                  <pic:spPr>
+                    <a:xfrm>
+                      <a:off x="0" y="0"/>
+                      <a:ext cx="2129155" cy="3573145"/>
+                    </a:xfrm>
+                    <a:prstGeom prst="rect">
+                      <a:avLst/>
+                    </a:prstGeom>
+                  </pic:spPr>
+                </pic:pic>
+              </a:graphicData>
+            </a:graphic>
+            <wp14:sizeRelH relativeFrom="margin">
+              <wp14:pctWidth>0</wp14:pctWidth>
+            </wp14:sizeRelH>
+            <wp14:sizeRelV relativeFrom="margin">
+              <wp14:pctHeight>0</wp14:pctHeight>
+            </wp14:sizeRelV>
+          </wp:anchor>
+        </w:drawing>
+      </w:r>
+    </w:p>
+    <w:p/>
+    <w:p/>
+    <w:p/>
+    <w:p/>
+    <w:p/>
+    <w:p/>
+    <w:p/>
+    <w:p/>
+    <w:p>
+      <w:r>
+        <w:rPr>
+          <w:noProof/>
+        </w:rPr>
+        <w:drawing>
+          <wp:anchor distT="0" distB="0" distL="114300" distR="114300" simplePos="0" relativeHeight="251664384" behindDoc="1" locked="0" layoutInCell="1" allowOverlap="1" wp14:anchorId="61FBC68F" wp14:editId="045F4912">
+            <wp:simplePos x="0" y="0"/>
+            <wp:positionH relativeFrom="margin">
+              <wp:align>left</wp:align>
+            </wp:positionH>
+            <wp:positionV relativeFrom="paragraph">
+              <wp:posOffset>-2509520</wp:posOffset>
+            </wp:positionV>
+            <wp:extent cx="2133600" cy="3580203"/>
+            <wp:effectExtent l="0" t="0" r="0" b="1270"/>
+            <wp:wrapTight wrapText="bothSides">
+              <wp:wrapPolygon edited="0">
+                <wp:start x="0" y="0"/>
+                <wp:lineTo x="0" y="21493"/>
+                <wp:lineTo x="21407" y="21493"/>
+                <wp:lineTo x="21407" y="0"/>
+                <wp:lineTo x="0" y="0"/>
+              </wp:wrapPolygon>
+            </wp:wrapTight>
+            <wp:docPr id="8" name="Imagem 8"/>
+            <wp:cNvGraphicFramePr>
+              <a:graphicFrameLocks xmlns:a="http://schemas.openxmlformats.org/drawingml/2006/main" noChangeAspect="1"/>
+            </wp:cNvGraphicFramePr>
+            <a:graphic xmlns:a="http://schemas.openxmlformats.org/drawingml/2006/main">
+              <a:graphicData uri="http://schemas.openxmlformats.org/drawingml/2006/picture">
+                <pic:pic xmlns:pic="http://schemas.openxmlformats.org/drawingml/2006/picture">
+                  <pic:nvPicPr>
+                    <pic:cNvPr id="3" name="Imagem 3"/>
+                    <pic:cNvPicPr/>
+                  </pic:nvPicPr>
+                  <pic:blipFill>
+                    <a:blip r:embed="rId10">
+                      <a:extLst>
+                        <a:ext uri="{28A0092B-C50C-407E-A947-70E740481C1C}">
+                          <a14:useLocalDpi xmlns:a14="http://schemas.microsoft.com/office/drawing/2010/main" val="0"/>
+                        </a:ext>
+                      </a:extLst>
+                    </a:blip>
+                    <a:stretch>
+                      <a:fillRect/>
+                    </a:stretch>
+                  </pic:blipFill>
+                  <pic:spPr>
+                    <a:xfrm>
+                      <a:off x="0" y="0"/>
+                      <a:ext cx="2133600" cy="3580203"/>
+                    </a:xfrm>
+                    <a:prstGeom prst="rect">
+                      <a:avLst/>
+                    </a:prstGeom>
+                  </pic:spPr>
+                </pic:pic>
+              </a:graphicData>
+            </a:graphic>
+          </wp:anchor>
+        </w:drawing>
+      </w:r>
+    </w:p>
+    <w:p/>
+    <w:p/>
+    <w:p/>
+    <w:p>
+      <w:pPr>
+        <w:pStyle w:val="Ttulo3"/>
+      </w:pPr>
+      <w:r>
+        <w:lastRenderedPageBreak/>
+        <w:t>Perfil</w:t>
+      </w:r>
+    </w:p>
+    <w:p/>
+    <w:p/>
+    <w:p/>
+    <w:p/>
+    <w:p>
+      <w:pPr>
+        <w:pStyle w:val="Ttulo3"/>
+      </w:pPr>
+      <w:r>
+        <w:t>Contactos</w:t>
+      </w:r>
+    </w:p>
+    <w:p/>
+    <w:p/>
+    <w:p/>
+    <w:p/>
+    <w:p>
+      <w:pPr>
+        <w:pStyle w:val="Ttulo3"/>
+      </w:pPr>
+      <w:r>
+        <w:rPr>
+          <w:highlight w:val="red"/>
+        </w:rPr>
+        <w:t>Pedidos</w:t>
+      </w:r>
+    </w:p>
+    <w:p/>
     <w:p>
       <w:pPr>
         <w:pStyle w:val="Ttulo1"/>

</xml_diff>